<commit_message>
Uploaded some UML. Updated networking scrum report.
</commit_message>
<xml_diff>
--- a/ScrumReports/Network/Phase 4 - Networking Scrum Report.docx
+++ b/ScrumReports/Network/Phase 4 - Networking Scrum Report.docx
@@ -320,25 +320,7 @@
               <w:rPr>
                 <w:sz w:val="28"/>
               </w:rPr>
-              <w:t>-</w:t>
-            </w:r>
-            <w:r>
-              <w:rPr>
-                <w:sz w:val="28"/>
-              </w:rPr>
-              <w:t xml:space="preserve">Implement Serializable/Deserializable </w:t>
-            </w:r>
-            <w:r>
-              <w:rPr>
-                <w:sz w:val="28"/>
-              </w:rPr>
-              <w:t xml:space="preserve">and the supporting </w:t>
-            </w:r>
-            <w:r>
-              <w:rPr>
-                <w:sz w:val="28"/>
-              </w:rPr>
-              <w:t>tests as required in consultation with the Server/Client team.</w:t>
+              <w:t>-Implement Serializable/Deserializable and the supporting tests as required in consultation with the Server/Client team.</w:t>
             </w:r>
           </w:p>
           <w:p>
@@ -513,21 +495,113 @@
               <w:rPr>
                 <w:sz w:val="28"/>
               </w:rPr>
-              <w:t xml:space="preserve">-Assist the </w:t>
-            </w:r>
-            <w:r>
-              <w:rPr>
-                <w:sz w:val="28"/>
-              </w:rPr>
-              <w:t>Database/</w:t>
+              <w:t>-Complete other tasks as required.</w:t>
+            </w:r>
+          </w:p>
+          <w:p>
+            <w:pPr>
+              <w:rPr>
+                <w:color w:val="FF0000"/>
+                <w:sz w:val="28"/>
+              </w:rPr>
+            </w:pPr>
+            <w:r>
+              <w:rPr>
+                <w:b/>
+                <w:color w:val="FF0000"/>
+                <w:sz w:val="28"/>
+              </w:rPr>
+              <w:t>Design</w:t>
+            </w:r>
+            <w:r>
+              <w:rPr>
+                <w:color w:val="FF0000"/>
+                <w:sz w:val="28"/>
+              </w:rPr>
+              <w:t>:</w:t>
+            </w:r>
+            <w:r>
+              <w:rPr>
+                <w:color w:val="FF0000"/>
+                <w:sz w:val="28"/>
+              </w:rPr>
+              <w:t xml:space="preserve"> Uploaded the overall design view of Serialize, Deserialize, Serializable, NetData, and UnsupportedOperationException as class diagrams.</w:t>
+            </w:r>
+            <w:r>
+              <w:rPr>
+                <w:color w:val="FF0000"/>
+                <w:sz w:val="28"/>
+              </w:rPr>
+              <w:t xml:space="preserve">  Also uploaded the overall design view of ClassTest, and ClassTester as class diagrams.</w:t>
             </w:r>
             <w:bookmarkStart w:id="0" w:name="_GoBack"/>
             <w:bookmarkEnd w:id="0"/>
-            <w:r>
-              <w:rPr>
-                <w:sz w:val="28"/>
-              </w:rPr>
-              <w:t>Server team as required.</w:t>
+          </w:p>
+          <w:p>
+            <w:pPr>
+              <w:rPr>
+                <w:color w:val="FF0000"/>
+                <w:sz w:val="28"/>
+              </w:rPr>
+            </w:pPr>
+            <w:r>
+              <w:rPr>
+                <w:b/>
+                <w:color w:val="FF0000"/>
+                <w:sz w:val="28"/>
+              </w:rPr>
+              <w:t>Impl</w:t>
+            </w:r>
+            <w:r>
+              <w:rPr>
+                <w:b/>
+                <w:color w:val="FF0000"/>
+                <w:sz w:val="28"/>
+              </w:rPr>
+              <w:t>ementation</w:t>
+            </w:r>
+            <w:r>
+              <w:rPr>
+                <w:color w:val="FF0000"/>
+                <w:sz w:val="28"/>
+              </w:rPr>
+              <w:t>:</w:t>
+            </w:r>
+            <w:r>
+              <w:rPr>
+                <w:color w:val="FF0000"/>
+                <w:sz w:val="28"/>
+              </w:rPr>
+              <w:t xml:space="preserve"> Implemented various changes as per the feedback that was given to the networking code.</w:t>
+            </w:r>
+          </w:p>
+          <w:p>
+            <w:pPr>
+              <w:rPr>
+                <w:sz w:val="28"/>
+              </w:rPr>
+            </w:pPr>
+            <w:r>
+              <w:rPr>
+                <w:b/>
+                <w:color w:val="FF0000"/>
+                <w:sz w:val="28"/>
+              </w:rPr>
+              <w:t>Testing</w:t>
+            </w:r>
+            <w:r>
+              <w:rPr>
+                <w:color w:val="FF0000"/>
+                <w:sz w:val="28"/>
+              </w:rPr>
+              <w:t>:</w:t>
+            </w:r>
+            <w:r>
+              <w:rPr>
+                <w:color w:val="FF0000"/>
+                <w:sz w:val="28"/>
+              </w:rPr>
+              <w:t xml:space="preserve"> Implemented testing code for Serialize.h.</w:t>
             </w:r>
           </w:p>
         </w:tc>
@@ -568,25 +642,7 @@
               <w:rPr>
                 <w:sz w:val="28"/>
               </w:rPr>
-              <w:t>-</w:t>
-            </w:r>
-            <w:r>
-              <w:rPr>
-                <w:sz w:val="28"/>
-              </w:rPr>
-              <w:t xml:space="preserve">Implement Serializable/Deserializable </w:t>
-            </w:r>
-            <w:r>
-              <w:rPr>
-                <w:sz w:val="28"/>
-              </w:rPr>
-              <w:t xml:space="preserve">and the supporting </w:t>
-            </w:r>
-            <w:r>
-              <w:rPr>
-                <w:sz w:val="28"/>
-              </w:rPr>
-              <w:t>tests as required in consultation with the Server/Client team.</w:t>
+              <w:t>-Implement Serializable/Deserializable and the supporting tests as required in consultation with the Server/Client team.</w:t>
             </w:r>
             <w:r>
               <w:rPr>

</xml_diff>

<commit_message>
Scrum report updated for Josh ODonnell
</commit_message>
<xml_diff>
--- a/ScrumReports/Network/Phase 4 - Networking Scrum Report.docx
+++ b/ScrumReports/Network/Phase 4 - Networking Scrum Report.docx
@@ -9,8 +9,6 @@
           <w:sz w:val="32"/>
         </w:rPr>
       </w:pPr>
-      <w:bookmarkStart w:id="0" w:name="_GoBack"/>
-      <w:bookmarkEnd w:id="0"/>
       <w:r>
         <w:t>GAME 440 Scrum Meeting Report</w:t>
       </w:r>
@@ -242,13 +240,7 @@
               <w:rPr>
                 <w:sz w:val="28"/>
               </w:rPr>
-              <w:t>-Implement Serializable/Deserializable and the supporting unit tests as required in consultation with the Server/C</w:t>
-            </w:r>
-            <w:r>
-              <w:rPr>
-                <w:sz w:val="28"/>
-              </w:rPr>
-              <w:t>lient team.</w:t>
+              <w:t>-Implement Serializable/Deserializable and the supporting unit tests as required in consultation with the Server/Client team.</w:t>
             </w:r>
           </w:p>
           <w:p>
@@ -384,18 +376,15 @@
               <w:rPr>
                 <w:sz w:val="28"/>
               </w:rPr>
-              <w:t>-Write tests for th</w:t>
-            </w:r>
-            <w:r>
-              <w:rPr>
-                <w:sz w:val="28"/>
-              </w:rPr>
-              <w:t xml:space="preserve">e Connection class. </w:t>
-            </w:r>
-          </w:p>
-          <w:p>
-            <w:pPr>
-              <w:spacing w:after="0" w:line="100" w:lineRule="atLeast"/>
+              <w:t xml:space="preserve">-Write tests for the Connection class. </w:t>
+            </w:r>
+          </w:p>
+          <w:p>
+            <w:pPr>
+              <w:spacing w:after="0" w:line="100" w:lineRule="atLeast"/>
+              <w:rPr>
+                <w:sz w:val="28"/>
+              </w:rPr>
             </w:pPr>
             <w:r>
               <w:rPr>
@@ -403,6 +392,122 @@
               </w:rPr>
               <w:t>-Assist the Server team as required.</w:t>
             </w:r>
+          </w:p>
+          <w:p>
+            <w:pPr>
+              <w:spacing w:after="0" w:line="100" w:lineRule="atLeast"/>
+              <w:rPr>
+                <w:sz w:val="28"/>
+              </w:rPr>
+            </w:pPr>
+          </w:p>
+          <w:p>
+            <w:pPr>
+              <w:spacing w:after="0" w:line="100" w:lineRule="atLeast"/>
+              <w:rPr>
+                <w:color w:val="00B050"/>
+                <w:sz w:val="28"/>
+              </w:rPr>
+            </w:pPr>
+            <w:r>
+              <w:rPr>
+                <w:b/>
+                <w:color w:val="00B050"/>
+                <w:sz w:val="28"/>
+              </w:rPr>
+              <w:t>Design:</w:t>
+            </w:r>
+            <w:r>
+              <w:rPr>
+                <w:color w:val="00B050"/>
+                <w:sz w:val="28"/>
+              </w:rPr>
+              <w:t xml:space="preserve"> Due to new design and implementation of Connections, the UML is being worked on and will be finalized for next scrum</w:t>
+            </w:r>
+          </w:p>
+          <w:p>
+            <w:pPr>
+              <w:spacing w:after="0" w:line="100" w:lineRule="atLeast"/>
+              <w:rPr>
+                <w:color w:val="00B050"/>
+                <w:sz w:val="28"/>
+              </w:rPr>
+            </w:pPr>
+          </w:p>
+          <w:p>
+            <w:pPr>
+              <w:spacing w:after="0" w:line="100" w:lineRule="atLeast"/>
+              <w:rPr>
+                <w:color w:val="00B050"/>
+                <w:sz w:val="28"/>
+              </w:rPr>
+            </w:pPr>
+            <w:r>
+              <w:rPr>
+                <w:b/>
+                <w:color w:val="00B050"/>
+                <w:sz w:val="28"/>
+              </w:rPr>
+              <w:t xml:space="preserve">Testing: </w:t>
+            </w:r>
+            <w:r>
+              <w:rPr>
+                <w:color w:val="00B050"/>
+                <w:sz w:val="28"/>
+              </w:rPr>
+              <w:t>Due to new design and implementation of Connections, harnessing will begin when the code is concretely implemented.</w:t>
+            </w:r>
+          </w:p>
+          <w:p>
+            <w:pPr>
+              <w:spacing w:after="0" w:line="100" w:lineRule="atLeast"/>
+              <w:rPr>
+                <w:color w:val="00B050"/>
+                <w:sz w:val="28"/>
+              </w:rPr>
+            </w:pPr>
+          </w:p>
+          <w:p>
+            <w:pPr>
+              <w:spacing w:after="0" w:line="100" w:lineRule="atLeast"/>
+              <w:rPr>
+                <w:color w:val="00B050"/>
+                <w:sz w:val="28"/>
+              </w:rPr>
+            </w:pPr>
+            <w:r>
+              <w:rPr>
+                <w:color w:val="00B050"/>
+                <w:sz w:val="28"/>
+              </w:rPr>
+              <w:t>- Worked with Jordan off client to ensure Connections worked and provided the functionality needed. Also provided help with how to use them and what values are expected from the class.</w:t>
+            </w:r>
+          </w:p>
+          <w:p>
+            <w:pPr>
+              <w:spacing w:after="0" w:line="100" w:lineRule="atLeast"/>
+              <w:rPr>
+                <w:color w:val="00B050"/>
+                <w:sz w:val="28"/>
+              </w:rPr>
+            </w:pPr>
+          </w:p>
+          <w:p>
+            <w:pPr>
+              <w:spacing w:after="0" w:line="100" w:lineRule="atLeast"/>
+              <w:rPr>
+                <w:color w:val="00B050"/>
+              </w:rPr>
+            </w:pPr>
+            <w:r>
+              <w:rPr>
+                <w:color w:val="00B050"/>
+                <w:sz w:val="28"/>
+              </w:rPr>
+              <w:t>- Fixed allocation issues within the receiving code</w:t>
+            </w:r>
+            <w:bookmarkStart w:id="0" w:name="_GoBack"/>
+            <w:bookmarkEnd w:id="0"/>
           </w:p>
         </w:tc>
       </w:tr>
@@ -523,14 +628,7 @@
                 <w:color w:val="0066FF"/>
                 <w:sz w:val="28"/>
               </w:rPr>
-              <w:t>: Went over the testing code for the packet, It's all g</w:t>
-            </w:r>
-            <w:r>
-              <w:rPr>
-                <w:color w:val="0066FF"/>
-                <w:sz w:val="28"/>
-              </w:rPr>
-              <w:t>ood.</w:t>
+              <w:t>: Went over the testing code for the packet, It's all good.</w:t>
             </w:r>
           </w:p>
         </w:tc>
@@ -621,6 +719,7 @@
                 <w:color w:val="FF0000"/>
                 <w:sz w:val="28"/>
               </w:rPr>
+              <w:lastRenderedPageBreak/>
               <w:t>Design</w:t>
             </w:r>
             <w:r>
@@ -628,14 +727,7 @@
                 <w:color w:val="FF0000"/>
                 <w:sz w:val="28"/>
               </w:rPr>
-              <w:t xml:space="preserve">: Uploaded the overall design view of Serialize, Deserialize, Serializable, NetData, and UnsupportedOperationException as class diagrams.  Also uploaded the overall </w:t>
-            </w:r>
-            <w:r>
-              <w:rPr>
-                <w:color w:val="FF0000"/>
-                <w:sz w:val="28"/>
-              </w:rPr>
-              <w:t>design view of ClassTest, and ClassTester as class diagrams.</w:t>
+              <w:t>: Uploaded the overall design view of Serialize, Deserialize, Serializable, NetData, and UnsupportedOperationException as class diagrams.  Also uploaded the overall design view of ClassTest, and ClassTester as class diagrams.</w:t>
             </w:r>
           </w:p>
           <w:p>
@@ -711,6 +803,7 @@
               <w:rPr>
                 <w:sz w:val="28"/>
               </w:rPr>
+              <w:lastRenderedPageBreak/>
               <w:t>Sarah Childs</w:t>
             </w:r>
           </w:p>
@@ -737,13 +830,7 @@
               <w:rPr>
                 <w:sz w:val="28"/>
               </w:rPr>
-              <w:t>-Implement Serializable/Des</w:t>
-            </w:r>
-            <w:r>
-              <w:rPr>
-                <w:sz w:val="28"/>
-              </w:rPr>
-              <w:t xml:space="preserve">erializable and the supporting tests as required in consultation with the Server/Client team. </w:t>
+              <w:t xml:space="preserve">-Implement Serializable/Deserializable and the supporting tests as required in consultation with the Server/Client team. </w:t>
             </w:r>
           </w:p>
           <w:p>
@@ -1406,12 +1493,9 @@
     <w:semiHidden/>
     <w:unhideWhenUsed/>
   </w:style>
-  <w:style w:type="character" w:styleId="DefaultParagraphFont0">
-    <w:name w:val="Default Paragraph Font"/>
-  </w:style>
   <w:style w:type="character" w:customStyle="1" w:styleId="Heading1Char">
     <w:name w:val="Heading 1 Char"/>
-    <w:basedOn w:val="DefaultParagraphFont0"/>
+    <w:basedOn w:val="DefaultParagraphFont"/>
     <w:rPr>
       <w:rFonts w:ascii="Cambria" w:hAnsi="Cambria" w:cs="font359"/>
       <w:b/>

</xml_diff>

<commit_message>
Uploaded a blank networking scrum report to be filled out as required. Updated previous networking scrum report.
</commit_message>
<xml_diff>
--- a/ScrumReports/Network/Phase 4 - Networking Scrum Report.docx
+++ b/ScrumReports/Network/Phase 4 - Networking Scrum Report.docx
@@ -139,7 +139,7 @@
               <w:rPr>
                 <w:sz w:val="32"/>
               </w:rPr>
-              <w:t>20</w:t>
+              <w:t>27</w:t>
             </w:r>
             <w:r>
               <w:rPr>
@@ -534,75 +534,97 @@
               </w:rPr>
               <w:t xml:space="preserve">  Also uploaded the overall design view of ClassTest, and ClassTester as class diagrams.</w:t>
             </w:r>
+            <w:r>
+              <w:rPr>
+                <w:color w:val="FF0000"/>
+                <w:sz w:val="28"/>
+              </w:rPr>
+              <w:t xml:space="preserve"> See Design/Networking.</w:t>
+            </w:r>
+          </w:p>
+          <w:p>
+            <w:pPr>
+              <w:rPr>
+                <w:color w:val="FF0000"/>
+                <w:sz w:val="28"/>
+              </w:rPr>
+            </w:pPr>
+            <w:r>
+              <w:rPr>
+                <w:b/>
+                <w:color w:val="FF0000"/>
+                <w:sz w:val="28"/>
+              </w:rPr>
+              <w:t>Impl</w:t>
+            </w:r>
+            <w:r>
+              <w:rPr>
+                <w:b/>
+                <w:color w:val="FF0000"/>
+                <w:sz w:val="28"/>
+              </w:rPr>
+              <w:t>ementation</w:t>
+            </w:r>
+            <w:r>
+              <w:rPr>
+                <w:color w:val="FF0000"/>
+                <w:sz w:val="28"/>
+              </w:rPr>
+              <w:t>:</w:t>
+            </w:r>
+            <w:r>
+              <w:rPr>
+                <w:color w:val="FF0000"/>
+                <w:sz w:val="28"/>
+              </w:rPr>
+              <w:t xml:space="preserve"> Implemented various changes as per the feedback that was given to the networking code.</w:t>
+            </w:r>
+            <w:r>
+              <w:rPr>
+                <w:color w:val="FF0000"/>
+                <w:sz w:val="28"/>
+              </w:rPr>
+              <w:t xml:space="preserve">  See commit log / networking .h/.cpp files.</w:t>
+            </w:r>
+          </w:p>
+          <w:p>
+            <w:pPr>
+              <w:rPr>
+                <w:color w:val="FF0000"/>
+                <w:sz w:val="28"/>
+              </w:rPr>
+            </w:pPr>
+            <w:r>
+              <w:rPr>
+                <w:b/>
+                <w:color w:val="FF0000"/>
+                <w:sz w:val="28"/>
+              </w:rPr>
+              <w:t>Testing</w:t>
+            </w:r>
+            <w:r>
+              <w:rPr>
+                <w:color w:val="FF0000"/>
+                <w:sz w:val="28"/>
+              </w:rPr>
+              <w:t>:</w:t>
+            </w:r>
+            <w:r>
+              <w:rPr>
+                <w:color w:val="FF0000"/>
+                <w:sz w:val="28"/>
+              </w:rPr>
+              <w:t xml:space="preserve"> Implemented testing code for Serialize.h.</w:t>
+            </w:r>
+            <w:r>
+              <w:rPr>
+                <w:color w:val="FF0000"/>
+                <w:sz w:val="28"/>
+              </w:rPr>
+              <w:t xml:space="preserve">  See commit log / networking .h/.cpp files.</w:t>
+            </w:r>
             <w:bookmarkStart w:id="0" w:name="_GoBack"/>
             <w:bookmarkEnd w:id="0"/>
-          </w:p>
-          <w:p>
-            <w:pPr>
-              <w:rPr>
-                <w:color w:val="FF0000"/>
-                <w:sz w:val="28"/>
-              </w:rPr>
-            </w:pPr>
-            <w:r>
-              <w:rPr>
-                <w:b/>
-                <w:color w:val="FF0000"/>
-                <w:sz w:val="28"/>
-              </w:rPr>
-              <w:t>Impl</w:t>
-            </w:r>
-            <w:r>
-              <w:rPr>
-                <w:b/>
-                <w:color w:val="FF0000"/>
-                <w:sz w:val="28"/>
-              </w:rPr>
-              <w:t>ementation</w:t>
-            </w:r>
-            <w:r>
-              <w:rPr>
-                <w:color w:val="FF0000"/>
-                <w:sz w:val="28"/>
-              </w:rPr>
-              <w:t>:</w:t>
-            </w:r>
-            <w:r>
-              <w:rPr>
-                <w:color w:val="FF0000"/>
-                <w:sz w:val="28"/>
-              </w:rPr>
-              <w:t xml:space="preserve"> Implemented various changes as per the feedback that was given to the networking code.</w:t>
-            </w:r>
-          </w:p>
-          <w:p>
-            <w:pPr>
-              <w:rPr>
-                <w:sz w:val="28"/>
-              </w:rPr>
-            </w:pPr>
-            <w:r>
-              <w:rPr>
-                <w:b/>
-                <w:color w:val="FF0000"/>
-                <w:sz w:val="28"/>
-              </w:rPr>
-              <w:t>Testing</w:t>
-            </w:r>
-            <w:r>
-              <w:rPr>
-                <w:color w:val="FF0000"/>
-                <w:sz w:val="28"/>
-              </w:rPr>
-              <w:t>:</w:t>
-            </w:r>
-            <w:r>
-              <w:rPr>
-                <w:color w:val="FF0000"/>
-                <w:sz w:val="28"/>
-              </w:rPr>
-              <w:t xml:space="preserve"> Implemented testing code for Serialize.h.</w:t>
-            </w:r>
           </w:p>
         </w:tc>
       </w:tr>

</xml_diff>

<commit_message>
Uploaded a few minor changes in the previous networking scrum report.
</commit_message>
<xml_diff>
--- a/ScrumReports/Network/Phase 4 - Networking Scrum Report.docx
+++ b/ScrumReports/Network/Phase 4 - Networking Scrum Report.docx
@@ -120,7 +120,13 @@
               <w:rPr>
                 <w:sz w:val="32"/>
               </w:rPr>
-              <w:t>Due Date: 20-Feb-14</w:t>
+              <w:t>Due Date: 27</w:t>
+            </w:r>
+            <w:r>
+              <w:rPr>
+                <w:sz w:val="32"/>
+              </w:rPr>
+              <w:t>-Feb-14</w:t>
             </w:r>
           </w:p>
         </w:tc>
@@ -214,8 +220,16 @@
               <w:rPr>
                 <w:sz w:val="28"/>
               </w:rPr>
-              <w:t>Brian Lefrancois</w:t>
-            </w:r>
+              <w:t xml:space="preserve">Brian </w:t>
+            </w:r>
+            <w:proofErr w:type="spellStart"/>
+            <w:r>
+              <w:rPr>
+                <w:sz w:val="28"/>
+              </w:rPr>
+              <w:t>Lefrancois</w:t>
+            </w:r>
+            <w:proofErr w:type="spellEnd"/>
           </w:p>
         </w:tc>
         <w:tc>
@@ -240,7 +254,35 @@
               <w:rPr>
                 <w:sz w:val="28"/>
               </w:rPr>
-              <w:t>-Implement Serializable/Deserializable and the supporting unit tests as required in consultation with the Server/Client team.</w:t>
+              <w:t xml:space="preserve">-Implement </w:t>
+            </w:r>
+            <w:proofErr w:type="spellStart"/>
+            <w:r>
+              <w:rPr>
+                <w:sz w:val="28"/>
+              </w:rPr>
+              <w:t>Serializable</w:t>
+            </w:r>
+            <w:proofErr w:type="spellEnd"/>
+            <w:r>
+              <w:rPr>
+                <w:sz w:val="28"/>
+              </w:rPr>
+              <w:t>/</w:t>
+            </w:r>
+            <w:proofErr w:type="spellStart"/>
+            <w:r>
+              <w:rPr>
+                <w:sz w:val="28"/>
+              </w:rPr>
+              <w:t>Deserializable</w:t>
+            </w:r>
+            <w:proofErr w:type="spellEnd"/>
+            <w:r>
+              <w:rPr>
+                <w:sz w:val="28"/>
+              </w:rPr>
+              <w:t xml:space="preserve"> and the supporting unit tests as required in consultation with the Server/Client team.</w:t>
             </w:r>
           </w:p>
           <w:p>
@@ -308,7 +350,35 @@
               <w:rPr>
                 <w:sz w:val="28"/>
               </w:rPr>
-              <w:t>-Implement Serializable/Deserializable and the supporting tests as required in consultation with the Server/Client team.</w:t>
+              <w:t xml:space="preserve">-Implement </w:t>
+            </w:r>
+            <w:proofErr w:type="spellStart"/>
+            <w:r>
+              <w:rPr>
+                <w:sz w:val="28"/>
+              </w:rPr>
+              <w:t>Serializable</w:t>
+            </w:r>
+            <w:proofErr w:type="spellEnd"/>
+            <w:r>
+              <w:rPr>
+                <w:sz w:val="28"/>
+              </w:rPr>
+              <w:t>/</w:t>
+            </w:r>
+            <w:proofErr w:type="spellStart"/>
+            <w:r>
+              <w:rPr>
+                <w:sz w:val="28"/>
+              </w:rPr>
+              <w:t>Deserializable</w:t>
+            </w:r>
+            <w:proofErr w:type="spellEnd"/>
+            <w:r>
+              <w:rPr>
+                <w:sz w:val="28"/>
+              </w:rPr>
+              <w:t xml:space="preserve"> and the supporting tests as required in consultation with the Server/Client team.</w:t>
             </w:r>
           </w:p>
           <w:p>
@@ -506,8 +576,6 @@
               </w:rPr>
               <w:t>- Fixed allocation issues within the receiving code</w:t>
             </w:r>
-            <w:bookmarkStart w:id="0" w:name="_GoBack"/>
-            <w:bookmarkEnd w:id="0"/>
           </w:p>
         </w:tc>
       </w:tr>
@@ -685,7 +753,21 @@
               <w:rPr>
                 <w:sz w:val="28"/>
               </w:rPr>
-              <w:t xml:space="preserve">-Write tests for Serialize.h. </w:t>
+              <w:t xml:space="preserve">-Write tests for </w:t>
+            </w:r>
+            <w:proofErr w:type="spellStart"/>
+            <w:r>
+              <w:rPr>
+                <w:sz w:val="28"/>
+              </w:rPr>
+              <w:t>Serialize.h</w:t>
+            </w:r>
+            <w:proofErr w:type="spellEnd"/>
+            <w:r>
+              <w:rPr>
+                <w:sz w:val="28"/>
+              </w:rPr>
+              <w:t xml:space="preserve">. </w:t>
             </w:r>
           </w:p>
           <w:p>
@@ -727,7 +809,110 @@
                 <w:color w:val="FF0000"/>
                 <w:sz w:val="28"/>
               </w:rPr>
-              <w:t>: Uploaded the overall design view of Serialize, Deserialize, Serializable, NetData, and UnsupportedOperationException as class diagrams.  Also uploaded the overall design view of ClassTest, and ClassTester as class diagrams.</w:t>
+              <w:t xml:space="preserve">: Uploaded the overall design view of Serialize, </w:t>
+            </w:r>
+            <w:proofErr w:type="spellStart"/>
+            <w:r>
+              <w:rPr>
+                <w:color w:val="FF0000"/>
+                <w:sz w:val="28"/>
+              </w:rPr>
+              <w:t>Deserialize</w:t>
+            </w:r>
+            <w:proofErr w:type="spellEnd"/>
+            <w:r>
+              <w:rPr>
+                <w:color w:val="FF0000"/>
+                <w:sz w:val="28"/>
+              </w:rPr>
+              <w:t xml:space="preserve">, </w:t>
+            </w:r>
+            <w:proofErr w:type="spellStart"/>
+            <w:r>
+              <w:rPr>
+                <w:color w:val="FF0000"/>
+                <w:sz w:val="28"/>
+              </w:rPr>
+              <w:t>Serializable</w:t>
+            </w:r>
+            <w:proofErr w:type="spellEnd"/>
+            <w:r>
+              <w:rPr>
+                <w:color w:val="FF0000"/>
+                <w:sz w:val="28"/>
+              </w:rPr>
+              <w:t xml:space="preserve">, </w:t>
+            </w:r>
+            <w:proofErr w:type="spellStart"/>
+            <w:r>
+              <w:rPr>
+                <w:color w:val="FF0000"/>
+                <w:sz w:val="28"/>
+              </w:rPr>
+              <w:t>NetData</w:t>
+            </w:r>
+            <w:proofErr w:type="spellEnd"/>
+            <w:r>
+              <w:rPr>
+                <w:color w:val="FF0000"/>
+                <w:sz w:val="28"/>
+              </w:rPr>
+              <w:t xml:space="preserve">, and </w:t>
+            </w:r>
+            <w:proofErr w:type="spellStart"/>
+            <w:r>
+              <w:rPr>
+                <w:color w:val="FF0000"/>
+                <w:sz w:val="28"/>
+              </w:rPr>
+              <w:t>UnsupportedOperationException</w:t>
+            </w:r>
+            <w:proofErr w:type="spellEnd"/>
+            <w:r>
+              <w:rPr>
+                <w:color w:val="FF0000"/>
+                <w:sz w:val="28"/>
+              </w:rPr>
+              <w:t xml:space="preserve"> as class diagrams.  Also uploaded the overall design view of </w:t>
+            </w:r>
+            <w:proofErr w:type="spellStart"/>
+            <w:r>
+              <w:rPr>
+                <w:color w:val="FF0000"/>
+                <w:sz w:val="28"/>
+              </w:rPr>
+              <w:t>ClassTest</w:t>
+            </w:r>
+            <w:proofErr w:type="spellEnd"/>
+            <w:r>
+              <w:rPr>
+                <w:color w:val="FF0000"/>
+                <w:sz w:val="28"/>
+              </w:rPr>
+              <w:t xml:space="preserve">, and </w:t>
+            </w:r>
+            <w:proofErr w:type="spellStart"/>
+            <w:r>
+              <w:rPr>
+                <w:color w:val="FF0000"/>
+                <w:sz w:val="28"/>
+              </w:rPr>
+              <w:t>ClassTester</w:t>
+            </w:r>
+            <w:proofErr w:type="spellEnd"/>
+            <w:r>
+              <w:rPr>
+                <w:color w:val="FF0000"/>
+                <w:sz w:val="28"/>
+              </w:rPr>
+              <w:t xml:space="preserve"> as class diagrams.</w:t>
+            </w:r>
+            <w:r>
+              <w:rPr>
+                <w:color w:val="FF0000"/>
+                <w:sz w:val="28"/>
+              </w:rPr>
+              <w:t xml:space="preserve">  See Networking/Design files.</w:t>
             </w:r>
           </w:p>
           <w:p>
@@ -754,6 +939,54 @@
               </w:rPr>
               <w:t>: Implemented various changes as per the feedback that was given to the networking code.</w:t>
             </w:r>
+            <w:r>
+              <w:rPr>
+                <w:color w:val="FF0000"/>
+                <w:sz w:val="28"/>
+              </w:rPr>
+              <w:t xml:space="preserve">  Se</w:t>
+            </w:r>
+            <w:bookmarkStart w:id="0" w:name="_GoBack"/>
+            <w:bookmarkEnd w:id="0"/>
+            <w:r>
+              <w:rPr>
+                <w:color w:val="FF0000"/>
+                <w:sz w:val="28"/>
+              </w:rPr>
+              <w:t xml:space="preserve">e </w:t>
+            </w:r>
+            <w:proofErr w:type="spellStart"/>
+            <w:r>
+              <w:rPr>
+                <w:color w:val="FF0000"/>
+                <w:sz w:val="28"/>
+              </w:rPr>
+              <w:t>ManaCraft</w:t>
+            </w:r>
+            <w:proofErr w:type="spellEnd"/>
+            <w:r>
+              <w:rPr>
+                <w:color w:val="FF0000"/>
+                <w:sz w:val="28"/>
+              </w:rPr>
+              <w:t>/Networking .h/.</w:t>
+            </w:r>
+            <w:proofErr w:type="spellStart"/>
+            <w:r>
+              <w:rPr>
+                <w:color w:val="FF0000"/>
+                <w:sz w:val="28"/>
+              </w:rPr>
+              <w:t>cpp</w:t>
+            </w:r>
+            <w:proofErr w:type="spellEnd"/>
+            <w:r>
+              <w:rPr>
+                <w:color w:val="FF0000"/>
+                <w:sz w:val="28"/>
+              </w:rPr>
+              <w:t xml:space="preserve"> files.</w:t>
+            </w:r>
           </w:p>
           <w:p>
             <w:pPr>
@@ -772,7 +1005,69 @@
                 <w:color w:val="FF0000"/>
                 <w:sz w:val="28"/>
               </w:rPr>
-              <w:t>: Implemented testing code for Serialize.h.</w:t>
+              <w:t xml:space="preserve">: Implemented testing code for </w:t>
+            </w:r>
+            <w:proofErr w:type="spellStart"/>
+            <w:r>
+              <w:rPr>
+                <w:color w:val="FF0000"/>
+                <w:sz w:val="28"/>
+              </w:rPr>
+              <w:t>Serialize.h</w:t>
+            </w:r>
+            <w:proofErr w:type="spellEnd"/>
+            <w:r>
+              <w:rPr>
+                <w:color w:val="FF0000"/>
+                <w:sz w:val="28"/>
+              </w:rPr>
+              <w:t>.</w:t>
+            </w:r>
+            <w:r>
+              <w:rPr>
+                <w:color w:val="FF0000"/>
+                <w:sz w:val="28"/>
+              </w:rPr>
+              <w:t xml:space="preserve">  </w:t>
+            </w:r>
+            <w:r>
+              <w:rPr>
+                <w:color w:val="FF0000"/>
+                <w:sz w:val="28"/>
+              </w:rPr>
+              <w:t xml:space="preserve">See </w:t>
+            </w:r>
+            <w:proofErr w:type="spellStart"/>
+            <w:r>
+              <w:rPr>
+                <w:color w:val="FF0000"/>
+                <w:sz w:val="28"/>
+              </w:rPr>
+              <w:t>ManaCraft</w:t>
+            </w:r>
+            <w:proofErr w:type="spellEnd"/>
+            <w:r>
+              <w:rPr>
+                <w:color w:val="FF0000"/>
+                <w:sz w:val="28"/>
+              </w:rPr>
+              <w:t>/Networking .h/.</w:t>
+            </w:r>
+            <w:proofErr w:type="spellStart"/>
+            <w:r>
+              <w:rPr>
+                <w:color w:val="FF0000"/>
+                <w:sz w:val="28"/>
+              </w:rPr>
+              <w:t>cpp</w:t>
+            </w:r>
+            <w:proofErr w:type="spellEnd"/>
+            <w:r>
+              <w:rPr>
+                <w:color w:val="FF0000"/>
+                <w:sz w:val="28"/>
+              </w:rPr>
+              <w:t xml:space="preserve"> files.</w:t>
             </w:r>
           </w:p>
         </w:tc>
@@ -830,7 +1125,35 @@
               <w:rPr>
                 <w:sz w:val="28"/>
               </w:rPr>
-              <w:t xml:space="preserve">-Implement Serializable/Deserializable and the supporting tests as required in consultation with the Server/Client team. </w:t>
+              <w:t xml:space="preserve">-Implement </w:t>
+            </w:r>
+            <w:proofErr w:type="spellStart"/>
+            <w:r>
+              <w:rPr>
+                <w:sz w:val="28"/>
+              </w:rPr>
+              <w:t>Serializable</w:t>
+            </w:r>
+            <w:proofErr w:type="spellEnd"/>
+            <w:r>
+              <w:rPr>
+                <w:sz w:val="28"/>
+              </w:rPr>
+              <w:t>/</w:t>
+            </w:r>
+            <w:proofErr w:type="spellStart"/>
+            <w:r>
+              <w:rPr>
+                <w:sz w:val="28"/>
+              </w:rPr>
+              <w:t>Deserializable</w:t>
+            </w:r>
+            <w:proofErr w:type="spellEnd"/>
+            <w:r>
+              <w:rPr>
+                <w:sz w:val="28"/>
+              </w:rPr>
+              <w:t xml:space="preserve"> and the supporting tests as required in consultation with the Server/Client team. </w:t>
             </w:r>
           </w:p>
           <w:p>
@@ -868,12 +1191,28 @@
                 <w:sz w:val="28"/>
               </w:rPr>
             </w:pPr>
-            <w:r>
-              <w:rPr>
-                <w:sz w:val="28"/>
-              </w:rPr>
-              <w:t>Soloman Tahirli</w:t>
-            </w:r>
+            <w:proofErr w:type="spellStart"/>
+            <w:r>
+              <w:rPr>
+                <w:sz w:val="28"/>
+              </w:rPr>
+              <w:t>Soloman</w:t>
+            </w:r>
+            <w:proofErr w:type="spellEnd"/>
+            <w:r>
+              <w:rPr>
+                <w:sz w:val="28"/>
+              </w:rPr>
+              <w:t xml:space="preserve"> </w:t>
+            </w:r>
+            <w:proofErr w:type="spellStart"/>
+            <w:r>
+              <w:rPr>
+                <w:sz w:val="28"/>
+              </w:rPr>
+              <w:t>Tahirli</w:t>
+            </w:r>
+            <w:proofErr w:type="spellEnd"/>
           </w:p>
         </w:tc>
         <w:tc>

</xml_diff>